<commit_message>
correccion de idioma en perfil
</commit_message>
<xml_diff>
--- a/PREGAME/1. ELICITACIÓN/1.8 Prueba/Caja Blanca/G1_CAJA_BLANCA_V4.docx
+++ b/PREGAME/1. ELICITACIÓN/1.8 Prueba/Caja Blanca/G1_CAJA_BLANCA_V4.docx
@@ -94,11 +94,9 @@
       <w:r>
         <w:t xml:space="preserve"> </w:t>
       </w:r>
-      <w:proofErr w:type="gramStart"/>
-      <w:r>
-        <w:t>JONATHAN,OBANDO</w:t>
-      </w:r>
-      <w:proofErr w:type="gramEnd"/>
+      <w:r>
+        <w:t>JONATHAN, OBANDO</w:t>
+      </w:r>
       <w:r>
         <w:t xml:space="preserve"> LEONARDO</w:t>
       </w:r>
@@ -158,30 +156,42 @@
         <w:t xml:space="preserve">VERSIÓN </w:t>
       </w:r>
       <w:r>
+        <w:t>4</w:t>
+      </w:r>
+    </w:p>
+    <w:p>
+      <w:pPr>
+        <w:jc w:val="center"/>
+      </w:pPr>
+    </w:p>
+    <w:p>
+      <w:pPr>
+        <w:jc w:val="center"/>
+      </w:pPr>
+    </w:p>
+    <w:p>
+      <w:pPr>
+        <w:jc w:val="center"/>
+      </w:pPr>
+    </w:p>
+    <w:p>
+      <w:pPr>
+        <w:jc w:val="center"/>
+      </w:pPr>
+      <w:r>
+        <w:t xml:space="preserve">FECHA: </w:t>
+      </w:r>
+      <w:r>
+        <w:t>03</w:t>
+      </w:r>
+      <w:r>
+        <w:t>/0</w:t>
+      </w:r>
+      <w:r>
         <w:t>3</w:t>
       </w:r>
-    </w:p>
-    <w:p>
-      <w:pPr>
-        <w:jc w:val="center"/>
-      </w:pPr>
-    </w:p>
-    <w:p>
-      <w:pPr>
-        <w:jc w:val="center"/>
-      </w:pPr>
-    </w:p>
-    <w:p>
-      <w:pPr>
-        <w:jc w:val="center"/>
-      </w:pPr>
-    </w:p>
-    <w:p>
-      <w:pPr>
-        <w:jc w:val="center"/>
-      </w:pPr>
-      <w:r>
-        <w:t>FECHA: 18/02/2024</w:t>
+      <w:r>
+        <w:t>/2024</w:t>
       </w:r>
     </w:p>
     <w:p>
@@ -6489,6 +6499,20 @@
           <w:b/>
         </w:rPr>
       </w:pPr>
+    </w:p>
+    <w:p>
+      <w:pPr>
+        <w:jc w:val="both"/>
+        <w:rPr>
+          <w:b/>
+        </w:rPr>
+      </w:pPr>
+      <w:r>
+        <w:rPr>
+          <w:b/>
+        </w:rPr>
+        <w:t xml:space="preserve">AGENDA </w:t>
+      </w:r>
     </w:p>
     <w:p>
       <w:pPr>

</xml_diff>